<commit_message>
Função de escrever o conteúdo word resumida
</commit_message>
<xml_diff>
--- a/Cotação atual do dolar.docx
+++ b/Cotação atual do dolar.docx
@@ -5,21 +5,33 @@
     <w:p>
       <w:pPr>
         <w:pStyle w:val="Title"/>
+        <w:jc w:val="center"/>
       </w:pPr>
       <w:r>
-        <w:t>Cotação atual do dolar R$5.49 - 26/08/24</w:t>
+        <w:t>Cotação atual do dolar R$5.5</w:t>
+        <w:br/>
+        <w:t>26/08/24</w:t>
       </w:r>
     </w:p>
     <w:p>
       <w:r>
+        <w:t>O dólar está no valor de R$5.5, na data 26/08/24</w:t>
         <w:br/>
-        <w:t xml:space="preserve">    O dólar está no valor de R$5.49, na data 26/08/24.</w:t>
-        <w:br/>
-        <w:t xml:space="preserve">    Valor cotado no https://www.google.com/finance/quote/USD-BRL?sa=X&amp;sqi=2&amp;ved=2ahUKEwjhpNma54SIAxUPq5UCHdO-PEsQmY0JegQICRAw&amp;window=1M</w:t>
-        <w:br/>
-        <w:t xml:space="preserve">    Print da cotação atual:</w:t>
-        <w:br/>
-        <w:t xml:space="preserve">    </w:t>
+        <w:t>.</w:t>
+      </w:r>
+      <w:hyperlink r:id="rId9">
+        <w:r>
+          <w:rPr>
+            <w:color w:val="0000FF"/>
+            <w:u w:val="single"/>
+          </w:rPr>
+          <w:t>Clique aqui para ver a cotação atual</w:t>
+        </w:r>
+      </w:hyperlink>
+    </w:p>
+    <w:p>
+      <w:r>
+        <w:t>Print da cotação atual:</w:t>
       </w:r>
     </w:p>
     <w:p>
@@ -39,7 +51,7 @@
                     <pic:cNvPicPr/>
                   </pic:nvPicPr>
                   <pic:blipFill>
-                    <a:blip r:embed="rId9"/>
+                    <a:blip r:embed="rId10"/>
                     <a:stretch>
                       <a:fillRect/>
                     </a:stretch>
@@ -56,6 +68,11 @@
             </a:graphic>
           </wp:inline>
         </w:drawing>
+      </w:r>
+    </w:p>
+    <w:p>
+      <w:r>
+        <w:t>Luiz Zamprogno</w:t>
       </w:r>
     </w:p>
     <w:sectPr>

</xml_diff>

<commit_message>
Variáveis da função 'write_doc_content' movidas para o arquivo info.py
</commit_message>
<xml_diff>
--- a/Cotação atual do dolar.docx
+++ b/Cotação atual do dolar.docx
@@ -15,9 +15,8 @@
     </w:p>
     <w:p>
       <w:r>
-        <w:t>O dólar está no valor de R$5.5, na data 26/08/24</w:t>
+        <w:t>O dólar está no valor de R$5.5, na data 26/08/24.</w:t>
         <w:br/>
-        <w:t>.</w:t>
       </w:r>
       <w:hyperlink r:id="rId9">
         <w:r>
@@ -72,7 +71,7 @@
     </w:p>
     <w:p>
       <w:r>
-        <w:t>Luiz Zamprogno</w:t>
+        <w:t>Por Luiz Zamprogno</w:t>
       </w:r>
     </w:p>
     <w:sectPr>

</xml_diff>